<commit_message>
Update nomes integrantes do grupo
</commit_message>
<xml_diff>
--- a/Documentação/DOCX/Documento de Requisitos.docx
+++ b/Documentação/DOCX/Documento de Requisitos.docx
@@ -164,13 +164,7 @@
           <w:color w:val="BE994E"/>
         </w:rPr>
         <w:tab/>
-      </w:r>
-      <w:r>
-        <w:rPr>
-          <w:i/>
-          <w:color w:val="BE994E"/>
-        </w:rPr>
-        <w:t>*Cliente</w:t>
+        <w:t>Daniel Henrique</w:t>
       </w:r>
     </w:p>
     <w:p>
@@ -191,7 +185,7 @@
           <w:color w:val="BE994E"/>
         </w:rPr>
         <w:tab/>
-        <w:t>Daniel Henrique</w:t>
+        <w:t>Guilherme Gomes</w:t>
       </w:r>
     </w:p>
     <w:p>
@@ -212,7 +206,7 @@
           <w:color w:val="BE994E"/>
         </w:rPr>
         <w:tab/>
-        <w:t>Guilherme Gomes</w:t>
+        <w:t>Rony Freitas</w:t>
       </w:r>
     </w:p>
     <w:p>
@@ -222,6 +216,7 @@
           <w:tab w:val="left" w:pos="6096"/>
         </w:tabs>
         <w:spacing w:before="120"/>
+        <w:ind w:left="6096"/>
         <w:rPr>
           <w:i/>
           <w:color w:val="BE994E"/>
@@ -232,8 +227,7 @@
           <w:i/>
           <w:color w:val="BE994E"/>
         </w:rPr>
-        <w:tab/>
-        <w:t>Rony Freitas</w:t>
+        <w:t>Vitor Soares</w:t>
       </w:r>
     </w:p>
     <w:p>
@@ -243,19 +237,34 @@
           <w:tab w:val="left" w:pos="6096"/>
         </w:tabs>
         <w:spacing w:before="120"/>
+        <w:ind w:left="6096"/>
         <w:rPr>
           <w:i/>
           <w:color w:val="BE994E"/>
         </w:rPr>
       </w:pPr>
+      <w:bookmarkStart w:id="0" w:name="_GoBack"/>
+      <w:bookmarkEnd w:id="0"/>
       <w:r>
         <w:rPr>
           <w:i/>
           <w:color w:val="BE994E"/>
         </w:rPr>
-        <w:tab/>
-        <w:t>Vitor Soares</w:t>
-      </w:r>
+        <w:t>Wilbert de Oliveira</w:t>
+      </w:r>
+    </w:p>
+    <w:p>
+      <w:pPr>
+        <w:pStyle w:val="Ttulo2"/>
+        <w:tabs>
+          <w:tab w:val="left" w:pos="6096"/>
+        </w:tabs>
+        <w:spacing w:before="120"/>
+        <w:rPr>
+          <w:i/>
+          <w:color w:val="BE994E"/>
+        </w:rPr>
+      </w:pPr>
     </w:p>
     <w:p>
       <w:pPr>
@@ -613,8 +622,6 @@
       <w:r>
         <w:t>.</w:t>
       </w:r>
-      <w:bookmarkStart w:id="0" w:name="_GoBack"/>
-      <w:bookmarkEnd w:id="0"/>
     </w:p>
     <w:p>
       <w:r>

</xml_diff>